<commit_message>
this commit added ass 5; previous commit was from subdir and excluded assignment
</commit_message>
<xml_diff>
--- a/assignments/csci289_jahnke_assignment5.docx
+++ b/assignments/csci289_jahnke_assignment5.docx
@@ -1,53 +1,35 @@
 
 <file path=word/document.xml><?xml version="1.0" encoding="utf-8"?>
-<w:document xmlns:o="urn:schemas-microsoft-com:office:office" xmlns:r="http://schemas.openxmlformats.org/officeDocument/2006/relationships" xmlns:v="urn:schemas-microsoft-com:vml" xmlns:w="http://schemas.openxmlformats.org/wordprocessingml/2006/main" xmlns:w10="urn:schemas-microsoft-com:office:word" xmlns:wp="http://schemas.openxmlformats.org/drawingml/2006/wordprocessingDrawing" xmlns:wps="http://schemas.microsoft.com/office/word/2010/wordprocessingShape" xmlns:wpg="http://schemas.microsoft.com/office/word/2010/wordprocessingGroup" xmlns:mc="http://schemas.openxmlformats.org/markup-compatibility/2006" xmlns:wp14="http://schemas.microsoft.com/office/word/2010/wordprocessingDrawing" xmlns:w14="http://schemas.microsoft.com/office/word/2010/wordml" mc:Ignorable="w14 wp14">
+<w:document xmlns:wpc="http://schemas.microsoft.com/office/word/2010/wordprocessingCanvas" xmlns:cx="http://schemas.microsoft.com/office/drawing/2014/chartex" xmlns:cx1="http://schemas.microsoft.com/office/drawing/2015/9/8/chartex" xmlns:cx2="http://schemas.microsoft.com/office/drawing/2015/10/21/chartex" xmlns:cx3="http://schemas.microsoft.com/office/drawing/2016/5/9/chartex" xmlns:cx4="http://schemas.microsoft.com/office/drawing/2016/5/10/chartex" xmlns:cx5="http://schemas.microsoft.com/office/drawing/2016/5/11/chartex" xmlns:cx6="http://schemas.microsoft.com/office/drawing/2016/5/12/chartex" xmlns:cx7="http://schemas.microsoft.com/office/drawing/2016/5/13/chartex" xmlns:cx8="http://schemas.microsoft.com/office/drawing/2016/5/14/chartex" xmlns:mc="http://schemas.openxmlformats.org/markup-compatibility/2006" xmlns:aink="http://schemas.microsoft.com/office/drawing/2016/ink" xmlns:am3d="http://schemas.microsoft.com/office/drawing/2017/model3d" xmlns:o="urn:schemas-microsoft-com:office:office" xmlns:oel="http://schemas.microsoft.com/office/2019/extlst" xmlns:r="http://schemas.openxmlformats.org/officeDocument/2006/relationships" xmlns:m="http://schemas.openxmlformats.org/officeDocument/2006/math" xmlns:v="urn:schemas-microsoft-com:vml" xmlns:wp14="http://schemas.microsoft.com/office/word/2010/wordprocessingDrawing" xmlns:wp="http://schemas.openxmlformats.org/drawingml/2006/wordprocessingDrawing" xmlns:w10="urn:schemas-microsoft-com:office:word" xmlns:w="http://schemas.openxmlformats.org/wordprocessingml/2006/main" xmlns:w14="http://schemas.microsoft.com/office/word/2010/wordml" xmlns:w15="http://schemas.microsoft.com/office/word/2012/wordml" xmlns:w16cex="http://schemas.microsoft.com/office/word/2018/wordml/cex" xmlns:w16cid="http://schemas.microsoft.com/office/word/2016/wordml/cid" xmlns:w16="http://schemas.microsoft.com/office/word/2018/wordml" xmlns:w16sdtdh="http://schemas.microsoft.com/office/word/2020/wordml/sdtdatahash" xmlns:w16se="http://schemas.microsoft.com/office/word/2015/wordml/symex" xmlns:wpg="http://schemas.microsoft.com/office/word/2010/wordprocessingGroup" xmlns:wpi="http://schemas.microsoft.com/office/word/2010/wordprocessingInk" xmlns:wne="http://schemas.microsoft.com/office/word/2006/wordml" xmlns:wps="http://schemas.microsoft.com/office/word/2010/wordprocessingShape" mc:Ignorable="w14 w15 w16se w16cid w16 w16cex w16sdtdh wp14">
   <w:body>
     <w:p>
       <w:pPr>
-        <w:pStyle w:val="Normal"/>
         <w:jc w:val="right"/>
-        <w:rPr/>
-      </w:pPr>
-      <w:r>
-        <w:rPr/>
+      </w:pPr>
+      <w:r>
         <w:t>Jahnke (0808831)</w:t>
       </w:r>
     </w:p>
     <w:p>
       <w:pPr>
-        <w:pStyle w:val="Normal"/>
         <w:jc w:val="right"/>
-        <w:rPr/>
-      </w:pPr>
-      <w:r>
-        <w:rPr/>
+      </w:pPr>
+      <w:r>
         <w:t>CSCI 289, Fall 2022 (Online)</w:t>
       </w:r>
     </w:p>
     <w:p>
       <w:pPr>
-        <w:pStyle w:val="Normal"/>
         <w:jc w:val="right"/>
-        <w:rPr/>
-      </w:pPr>
-      <w:r>
-        <w:rPr/>
-        <w:t xml:space="preserve">Assignment </w:t>
-      </w:r>
-      <w:r>
-        <w:rPr/>
-        <w:t>V</w:t>
-      </w:r>
-    </w:p>
-    <w:p>
-      <w:pPr>
-        <w:pStyle w:val="Normal"/>
+      </w:pPr>
+      <w:r>
+        <w:t>Assignment V</w:t>
+      </w:r>
+    </w:p>
+    <w:p>
+      <w:pPr>
         <w:jc w:val="right"/>
-        <w:rPr/>
-      </w:pPr>
-      <w:r>
-        <w:rPr/>
-      </w:r>
+      </w:pPr>
     </w:p>
     <w:p>
       <w:pPr>
@@ -56,10 +38,8 @@
           <w:ilvl w:val="0"/>
           <w:numId w:val="1"/>
         </w:numPr>
-        <w:rPr/>
-      </w:pPr>
-      <w:r>
-        <w:rPr/>
+      </w:pPr>
+      <w:r>
         <w:t>Three jobs that were eliminated due to technology and the reasons why:</w:t>
       </w:r>
     </w:p>
@@ -70,15 +50,9 @@
           <w:ilvl w:val="1"/>
           <w:numId w:val="1"/>
         </w:numPr>
-        <w:rPr/>
-      </w:pPr>
-      <w:r>
-        <w:rPr/>
-        <w:t xml:space="preserve">With the widespread adaptation of computers for personal and business use, </w:t>
-      </w:r>
-      <w:r>
-        <w:rPr/>
-        <w:t>jobs related to selling, repairing, and manufacturing typewriters vanished.</w:t>
+      </w:pPr>
+      <w:r>
+        <w:t>With the widespread adaptation of computers in the 1980s for personal and business use, jobs related to selling, repairing, and manufacturing typewriters have since vanished.</w:t>
       </w:r>
     </w:p>
     <w:p>
@@ -88,11 +62,15 @@
           <w:ilvl w:val="1"/>
           <w:numId w:val="1"/>
         </w:numPr>
-        <w:rPr/>
-      </w:pPr>
-      <w:r>
-        <w:rPr/>
-        <w:t xml:space="preserve">Fdsa </w:t>
+      </w:pPr>
+      <w:r>
+        <w:t>The slide rule was invented in the early 17th century to mechanically compute various complex mathematical functions. When handheld scientific electronic computers became widely adopted in the 1970s and made these calculations a breeze, jobs related to slide rule sales and man</w:t>
+      </w:r>
+      <w:r>
+        <w:t>u</w:t>
+      </w:r>
+      <w:r>
+        <w:t>facturing became obsolete.</w:t>
       </w:r>
     </w:p>
     <w:p>
@@ -102,41 +80,27 @@
           <w:ilvl w:val="1"/>
           <w:numId w:val="1"/>
         </w:numPr>
-        <w:rPr/>
-      </w:pPr>
-      <w:r>
-        <w:rPr/>
-        <w:t xml:space="preserve">While the job title itself has not been totally eliminated, the number of people working as bank tellers dropped by 37% from 1983 to 1993. Why? </w:t>
-      </w:r>
-      <w:r>
-        <w:rPr/>
-        <w:t xml:space="preserve">The number of </w:t>
-      </w:r>
-      <w:r>
-        <w:rPr/>
-        <w:t xml:space="preserve"> </w:t>
-      </w:r>
-      <w:r>
-        <w:rPr/>
-        <w:t>a</w:t>
-      </w:r>
-      <w:r>
-        <w:rPr/>
-        <w:t xml:space="preserve">utomated teller machines (ATMs) </w:t>
-      </w:r>
-      <w:r>
-        <w:rPr/>
-        <w:t xml:space="preserve">grew around this time. ATMs </w:t>
-      </w:r>
-    </w:p>
-    <w:p>
-      <w:pPr>
-        <w:pStyle w:val="ListParagraph"/>
-        <w:rPr/>
-      </w:pPr>
-      <w:r>
-        <w:rPr/>
-      </w:r>
+      </w:pPr>
+      <w:r>
+        <w:t xml:space="preserve">While the job title itself has not been </w:t>
+      </w:r>
+      <w:proofErr w:type="gramStart"/>
+      <w:r>
+        <w:t xml:space="preserve">completely </w:t>
+      </w:r>
+      <w:r>
+        <w:t>eliminated</w:t>
+      </w:r>
+      <w:proofErr w:type="gramEnd"/>
+      <w:r>
+        <w:t>, the number of people working as bank tellers dropped by 37% from 1983 to 1993. Why? The number of automated teller machines (ATMs) grew around this time. These machines made it far easier for customers to get cash all without human interaction, thus, there simply wasn't a need for as many bank tellers.</w:t>
+      </w:r>
+    </w:p>
+    <w:p>
+      <w:pPr>
+        <w:pStyle w:val="ListParagraph"/>
+        <w:ind w:left="1440"/>
+      </w:pPr>
     </w:p>
     <w:p>
       <w:pPr>
@@ -145,49 +109,42 @@
           <w:ilvl w:val="0"/>
           <w:numId w:val="1"/>
         </w:numPr>
-        <w:rPr/>
-      </w:pPr>
-      <w:r>
-        <w:rPr/>
-        <w:t>Two suggestions for resolving issues created by differences in laws between different countries:</w:t>
-      </w:r>
-    </w:p>
-    <w:p>
-      <w:pPr>
-        <w:pStyle w:val="ListParagraph"/>
-        <w:numPr>
-          <w:ilvl w:val="1"/>
-          <w:numId w:val="1"/>
-        </w:numPr>
-        <w:rPr/>
-      </w:pPr>
-      <w:r>
-        <w:rPr/>
-        <w:t>Promote the authority-to-prevent-entry principle on the international stage. I agree with this principle as it allows each country to maintain its sovereignty. If implemented, less resources may be utilized to preemptively build cases against foreign companies or citizens who can only be tried if they cross into the border of that country. Private companies (if they so desire) can work with nation-state governments to set up specialized versions of their services to fit the law of that country. Otherwise, the company can operate under the laws and regulations of the country in which they are headquartered, thus allowing them to operate freely with less fear of charges being brought against it due to some obscure foreign law.</w:t>
-      </w:r>
-    </w:p>
-    <w:p>
-      <w:pPr>
-        <w:pStyle w:val="ListParagraph"/>
-        <w:numPr>
-          <w:ilvl w:val="1"/>
-          <w:numId w:val="1"/>
-        </w:numPr>
-        <w:rPr/>
-      </w:pPr>
-      <w:r>
-        <w:rPr/>
-        <w:t>Establish an international body that determines the best practices for operations in cyberspace. Each nation may send representatives to make pleas for certain policies, debate other policies, and raise questions. The body may establish certain standards and individual countries could make commitments to those policies. This may increase cybersecurity measures and training for developing countries. The body may help to iron out some of differences in applicable cyberspace laws between countries so that litigation costs go down and efficiency increases for all members involved. The body may enable a common defense against adversarial countries who operate with malicious intent in cyberspace.</w:t>
-      </w:r>
-    </w:p>
-    <w:p>
-      <w:pPr>
-        <w:pStyle w:val="Normal"/>
-        <w:rPr/>
-      </w:pPr>
-      <w:r>
-        <w:rPr/>
-      </w:r>
+      </w:pPr>
+      <w:r>
+        <w:t>In general, an increase in automated systems does not mean fewer jobs for high-skill workers. It may make some jobs obsolete, but there will always be jobs classified as "high-skill" at any point in economic history. The number of jobs developing and maintaining the automated systems will follow the pace of technology</w:t>
+      </w:r>
+      <w:r>
+        <w:t>, and surely these are high skill</w:t>
+      </w:r>
+      <w:r>
+        <w:t xml:space="preserve">. Furthermore, these automated systems very likely will supplement the resources available to high-skill workers thereby enhancing </w:t>
+      </w:r>
+      <w:r>
+        <w:t>the job titles</w:t>
+      </w:r>
+      <w:r>
+        <w:t>, not eliminating them. Just look at how automation has enhanced the output of data scientists, financial analysts, medical professionals, and so on.</w:t>
+      </w:r>
+      <w:r>
+        <w:t xml:space="preserve"> It’s scary to </w:t>
+      </w:r>
+      <w:r>
+        <w:t>think that one’s job may be replaced by automation. But the time are ever-changing. Luckily</w:t>
+      </w:r>
+      <w:r>
+        <w:t xml:space="preserve">, the education system has also kept up with the pace of technology making it easier for </w:t>
+      </w:r>
+      <w:r>
+        <w:t xml:space="preserve">new and transitioning employees to </w:t>
+      </w:r>
+      <w:r>
+        <w:t>acquire the skill necessary to be competitive in the marketplace.</w:t>
+      </w:r>
+    </w:p>
+    <w:p>
+      <w:pPr>
+        <w:pStyle w:val="ListParagraph"/>
+      </w:pPr>
     </w:p>
     <w:p>
       <w:pPr>
@@ -196,49 +153,24 @@
           <w:ilvl w:val="0"/>
           <w:numId w:val="1"/>
         </w:numPr>
-        <w:rPr/>
-      </w:pPr>
-      <w:r>
-        <w:rPr/>
-        <w:t>Two techniques criminals can use to gather information used to steal identities:</w:t>
-      </w:r>
-    </w:p>
-    <w:p>
-      <w:pPr>
-        <w:pStyle w:val="ListParagraph"/>
-        <w:numPr>
-          <w:ilvl w:val="1"/>
-          <w:numId w:val="1"/>
-        </w:numPr>
-        <w:rPr/>
-      </w:pPr>
-      <w:r>
-        <w:rPr/>
-        <w:t>Criminals can scour job-hunting websites to gather information to help them build a profile of a target they can then use to impersonate the target. This information may include addresses, work histories, birth dates, and maybe even likes and interests. They may post fake job listings and ask probing questions to respondents claiming that the information collected is part of a background check.</w:t>
-      </w:r>
-    </w:p>
-    <w:p>
-      <w:pPr>
-        <w:pStyle w:val="ListParagraph"/>
-        <w:numPr>
-          <w:ilvl w:val="1"/>
-          <w:numId w:val="1"/>
-        </w:numPr>
-        <w:rPr/>
-      </w:pPr>
-      <w:r>
-        <w:rPr/>
-        <w:t>Criminals can sit in locations with unsecure public Wi-Fi, such as cafes or restaurants. With the right tools, they can infiltrate a network and monitor the traffic going through it. They could then inject viruses or spyware onto they devices of other users. Once that happens, the other devices become the hackers’ devices.</w:t>
-      </w:r>
-    </w:p>
-    <w:p>
-      <w:pPr>
-        <w:pStyle w:val="ListParagraph"/>
-        <w:rPr/>
-      </w:pPr>
-      <w:r>
-        <w:rPr/>
-      </w:r>
+      </w:pPr>
+      <w:r>
+        <w:t>One might say</w:t>
+      </w:r>
+      <w:r>
+        <w:t xml:space="preserve"> there has never been a better time than today to become an entrepreneur. Buy a domain name, set up a website, sell some rudimentary product or service, and voila, you're an entrepreneur. The market is full of tools to help budding entrepreneurs make a name for themselves: social media, YouTube, Audible, Kindle Publishing, Teachable, and the list goes on. The entrepreneurship question becomes more difficult at the later stages</w:t>
+      </w:r>
+      <w:r>
+        <w:t>,</w:t>
+      </w:r>
+      <w:r>
+        <w:t xml:space="preserve"> where decisions can have global impact. A key part in company growth is finding employees. Do you hire local employees for in-person work? Do you hire remote employees? If so, do you look at offshoring? Offshoring can have some drastic applications. Yes, the work is generally cheaper. But do you want to support another nation's economy rather than your own? Many of these offshoring locations provide such cheap labor because of the poor work conditions there, such as longer hours and uncomfortable offices. Do you want a hand in that? How will that affect your brand?</w:t>
+      </w:r>
+    </w:p>
+    <w:p>
+      <w:pPr>
+        <w:pStyle w:val="ListParagraph"/>
+      </w:pPr>
     </w:p>
     <w:p>
       <w:pPr>
@@ -247,49 +179,42 @@
           <w:ilvl w:val="0"/>
           <w:numId w:val="1"/>
         </w:numPr>
-        <w:rPr/>
-      </w:pPr>
-      <w:r>
-        <w:rPr/>
-        <w:t>Two ways business can protect its customers from identity thieves:</w:t>
-      </w:r>
-    </w:p>
-    <w:p>
-      <w:pPr>
-        <w:pStyle w:val="ListParagraph"/>
-        <w:numPr>
-          <w:ilvl w:val="1"/>
-          <w:numId w:val="1"/>
-        </w:numPr>
-        <w:rPr/>
-      </w:pPr>
-      <w:r>
-        <w:rPr/>
-        <w:t>Monitor spending habits of customers and the geolocations from where purchases are made. If an exceptionally unusual or high-ticket purchase is made or if transactions are being processed from odd places in the world, ask for verification from the customer.</w:t>
-      </w:r>
-    </w:p>
-    <w:p>
-      <w:pPr>
-        <w:pStyle w:val="ListParagraph"/>
-        <w:numPr>
-          <w:ilvl w:val="1"/>
-          <w:numId w:val="1"/>
-        </w:numPr>
-        <w:rPr/>
-      </w:pPr>
-      <w:r>
-        <w:rPr/>
-        <w:t>Add an additional layer to the login and/or purchasing process to verify that the purchase request is coming from a human (e.g., CAPTCHA, “pick-the-photo-with-the-penguin” tests, one-time-use verification PINs via text or email).</w:t>
-      </w:r>
-    </w:p>
-    <w:p>
-      <w:pPr>
-        <w:pStyle w:val="ListParagraph"/>
-        <w:rPr/>
-      </w:pPr>
-      <w:r>
-        <w:rPr/>
-      </w:r>
+      </w:pPr>
+      <w:r>
+        <w:t xml:space="preserve">It is reasonable for employers to fire employees for content they post on the Web if and only if the company policy of what is deemed acceptable to be posted is briefed to the employee at the time of hire. This is fair as employees reflect the company. If there is no </w:t>
+      </w:r>
+      <w:r>
+        <w:lastRenderedPageBreak/>
+        <w:t xml:space="preserve">such policy, then such a firing would be unfair as the employee was unaware of the </w:t>
+      </w:r>
+      <w:proofErr w:type="gramStart"/>
+      <w:r>
+        <w:t>decorum</w:t>
+      </w:r>
+      <w:proofErr w:type="gramEnd"/>
+      <w:r>
+        <w:t xml:space="preserve"> </w:t>
+      </w:r>
+      <w:r>
+        <w:t xml:space="preserve">he/she must keep to </w:t>
+      </w:r>
+      <w:r>
+        <w:t>retain</w:t>
+      </w:r>
+      <w:r>
+        <w:t xml:space="preserve"> employment and the firing </w:t>
+      </w:r>
+      <w:r>
+        <w:t xml:space="preserve">basically </w:t>
+      </w:r>
+      <w:r>
+        <w:t>boiled down the personal preference of the boss.</w:t>
+      </w:r>
+    </w:p>
+    <w:p>
+      <w:pPr>
+        <w:pStyle w:val="ListParagraph"/>
+      </w:pPr>
     </w:p>
     <w:p>
       <w:pPr>
@@ -298,75 +223,160 @@
           <w:ilvl w:val="0"/>
           <w:numId w:val="1"/>
         </w:numPr>
-        <w:rPr/>
-      </w:pPr>
-      <w:r>
-        <w:rPr/>
-        <w:t>Two ways a person can protect their identity:</w:t>
-      </w:r>
-    </w:p>
-    <w:p>
-      <w:pPr>
-        <w:pStyle w:val="ListParagraph"/>
-        <w:numPr>
-          <w:ilvl w:val="1"/>
-          <w:numId w:val="1"/>
-        </w:numPr>
-        <w:rPr/>
-      </w:pPr>
-      <w:r>
-        <w:rPr/>
-        <w:t>Use strong passwords, update them frequently, and don’t use the same password for different services.</w:t>
-      </w:r>
-    </w:p>
-    <w:p>
-      <w:pPr>
-        <w:pStyle w:val="ListParagraph"/>
-        <w:numPr>
-          <w:ilvl w:val="1"/>
-          <w:numId w:val="1"/>
-        </w:numPr>
-        <w:rPr/>
-      </w:pPr>
-      <w:r>
-        <w:rPr/>
-        <w:t>Opt-in to using multifactor authentication methods for the services used to mitigate the opportunity for hackers to use your login credentials without your knowledge.</w:t>
-      </w:r>
-    </w:p>
-    <w:p>
-      <w:pPr>
-        <w:pStyle w:val="Normal"/>
-        <w:rPr/>
-      </w:pPr>
-      <w:r>
-        <w:rPr/>
-      </w:r>
-    </w:p>
-    <w:p>
-      <w:pPr>
-        <w:pStyle w:val="ListParagraph"/>
-        <w:rPr/>
-      </w:pPr>
-      <w:r>
-        <w:rPr/>
-      </w:r>
+      </w:pPr>
+      <w:r>
+        <w:t>Anyone who has worked in a</w:t>
+      </w:r>
+      <w:r>
+        <w:t>n</w:t>
+      </w:r>
+      <w:r>
+        <w:t xml:space="preserve"> </w:t>
+      </w:r>
+      <w:r>
+        <w:t xml:space="preserve">office setting knows that there is no real privacy in an office. Someone overhears something said at the watercooler that morning. Before lunch, the whole office has heard the rumor. </w:t>
+      </w:r>
+      <w:r>
+        <w:t>So,</w:t>
+      </w:r>
+      <w:r>
+        <w:t xml:space="preserve"> although interpersonal privacy may be desired, it's an unreasonable expectation because humans are trash. What is entirely reasonable is for employees in positions of confidence (HR </w:t>
+      </w:r>
+      <w:r>
+        <w:t>representatives</w:t>
+      </w:r>
+      <w:r>
+        <w:t xml:space="preserve">, security officers, finance personnel, </w:t>
+      </w:r>
+      <w:r>
+        <w:t xml:space="preserve">lawyers, </w:t>
+      </w:r>
+      <w:r>
+        <w:t>etc.) to adhere to privacy policies regarding medical situations, pay, trade secrets, and the like. These subjects are usually covered by law and company policies may be more restrictive than the law. If there are no such policies or the company is lax when implementing the law, quit that job. It's a lawsuit waiting to happen.</w:t>
+      </w:r>
+    </w:p>
+    <w:p>
+      <w:pPr>
+        <w:pStyle w:val="ListParagraph"/>
+      </w:pPr>
+    </w:p>
+    <w:p>
+      <w:pPr>
+        <w:pStyle w:val="ListParagraph"/>
+      </w:pPr>
     </w:p>
     <w:sectPr>
-      <w:type w:val="nextPage"/>
       <w:pgSz w:w="12240" w:h="15840"/>
-      <w:pgMar w:left="1440" w:right="1440" w:header="0" w:top="1440" w:footer="0" w:bottom="1440" w:gutter="0"/>
-      <w:pgNumType w:fmt="decimal"/>
-      <w:formProt w:val="false"/>
-      <w:textDirection w:val="lrTb"/>
-      <w:docGrid w:type="default" w:linePitch="360" w:charSpace="0"/>
+      <w:pgMar w:top="1440" w:right="1440" w:bottom="1440" w:left="1440" w:header="0" w:footer="0" w:gutter="0"/>
+      <w:cols w:space="720"/>
+      <w:formProt w:val="0"/>
+      <w:docGrid w:linePitch="360"/>
     </w:sectPr>
   </w:body>
 </w:document>
 </file>
 
 <file path=word/numbering.xml><?xml version="1.0" encoding="utf-8"?>
-<w:numbering xmlns:w="http://schemas.openxmlformats.org/wordprocessingml/2006/main" xmlns:o="urn:schemas-microsoft-com:office:office" xmlns:r="http://schemas.openxmlformats.org/officeDocument/2006/relationships" xmlns:v="urn:schemas-microsoft-com:vml">
-  <w:abstractNum w:abstractNumId="1">
+<w:numbering xmlns:wpc="http://schemas.microsoft.com/office/word/2010/wordprocessingCanvas" xmlns:cx="http://schemas.microsoft.com/office/drawing/2014/chartex" xmlns:cx1="http://schemas.microsoft.com/office/drawing/2015/9/8/chartex" xmlns:cx2="http://schemas.microsoft.com/office/drawing/2015/10/21/chartex" xmlns:cx3="http://schemas.microsoft.com/office/drawing/2016/5/9/chartex" xmlns:cx4="http://schemas.microsoft.com/office/drawing/2016/5/10/chartex" xmlns:cx5="http://schemas.microsoft.com/office/drawing/2016/5/11/chartex" xmlns:cx6="http://schemas.microsoft.com/office/drawing/2016/5/12/chartex" xmlns:cx7="http://schemas.microsoft.com/office/drawing/2016/5/13/chartex" xmlns:cx8="http://schemas.microsoft.com/office/drawing/2016/5/14/chartex" xmlns:mc="http://schemas.openxmlformats.org/markup-compatibility/2006" xmlns:aink="http://schemas.microsoft.com/office/drawing/2016/ink" xmlns:am3d="http://schemas.microsoft.com/office/drawing/2017/model3d" xmlns:o="urn:schemas-microsoft-com:office:office" xmlns:oel="http://schemas.microsoft.com/office/2019/extlst" xmlns:r="http://schemas.openxmlformats.org/officeDocument/2006/relationships" xmlns:m="http://schemas.openxmlformats.org/officeDocument/2006/math" xmlns:v="urn:schemas-microsoft-com:vml" xmlns:wp14="http://schemas.microsoft.com/office/word/2010/wordprocessingDrawing" xmlns:wp="http://schemas.openxmlformats.org/drawingml/2006/wordprocessingDrawing" xmlns:w10="urn:schemas-microsoft-com:office:word" xmlns:w="http://schemas.openxmlformats.org/wordprocessingml/2006/main" xmlns:w14="http://schemas.microsoft.com/office/word/2010/wordml" xmlns:w15="http://schemas.microsoft.com/office/word/2012/wordml" xmlns:w16cex="http://schemas.microsoft.com/office/word/2018/wordml/cex" xmlns:w16cid="http://schemas.microsoft.com/office/word/2016/wordml/cid" xmlns:w16="http://schemas.microsoft.com/office/word/2018/wordml" xmlns:w16sdtdh="http://schemas.microsoft.com/office/word/2020/wordml/sdtdatahash" xmlns:w16se="http://schemas.microsoft.com/office/word/2015/wordml/symex" xmlns:wpg="http://schemas.microsoft.com/office/word/2010/wordprocessingGroup" xmlns:wpi="http://schemas.microsoft.com/office/word/2010/wordprocessingInk" xmlns:wne="http://schemas.microsoft.com/office/word/2006/wordml" xmlns:wps="http://schemas.microsoft.com/office/word/2010/wordprocessingShape" mc:Ignorable="w14 w15 w16se w16cid w16 w16cex w16sdtdh wp14">
+  <w:abstractNum w:abstractNumId="0" w15:restartNumberingAfterBreak="0">
+    <w:nsid w:val="24657A7B"/>
+    <w:multiLevelType w:val="multilevel"/>
+    <w:tmpl w:val="30A2251C"/>
+    <w:lvl w:ilvl="0">
+      <w:start w:val="1"/>
+      <w:numFmt w:val="none"/>
+      <w:suff w:val="nothing"/>
+      <w:lvlText w:val=""/>
+      <w:lvlJc w:val="left"/>
+      <w:pPr>
+        <w:ind w:left="0" w:firstLine="0"/>
+      </w:pPr>
+    </w:lvl>
+    <w:lvl w:ilvl="1">
+      <w:start w:val="1"/>
+      <w:numFmt w:val="none"/>
+      <w:suff w:val="nothing"/>
+      <w:lvlText w:val=""/>
+      <w:lvlJc w:val="left"/>
+      <w:pPr>
+        <w:ind w:left="0" w:firstLine="0"/>
+      </w:pPr>
+    </w:lvl>
+    <w:lvl w:ilvl="2">
+      <w:start w:val="1"/>
+      <w:numFmt w:val="none"/>
+      <w:suff w:val="nothing"/>
+      <w:lvlText w:val=""/>
+      <w:lvlJc w:val="left"/>
+      <w:pPr>
+        <w:ind w:left="0" w:firstLine="0"/>
+      </w:pPr>
+    </w:lvl>
+    <w:lvl w:ilvl="3">
+      <w:start w:val="1"/>
+      <w:numFmt w:val="none"/>
+      <w:suff w:val="nothing"/>
+      <w:lvlText w:val=""/>
+      <w:lvlJc w:val="left"/>
+      <w:pPr>
+        <w:ind w:left="0" w:firstLine="0"/>
+      </w:pPr>
+    </w:lvl>
+    <w:lvl w:ilvl="4">
+      <w:start w:val="1"/>
+      <w:numFmt w:val="none"/>
+      <w:suff w:val="nothing"/>
+      <w:lvlText w:val=""/>
+      <w:lvlJc w:val="left"/>
+      <w:pPr>
+        <w:ind w:left="0" w:firstLine="0"/>
+      </w:pPr>
+    </w:lvl>
+    <w:lvl w:ilvl="5">
+      <w:start w:val="1"/>
+      <w:numFmt w:val="none"/>
+      <w:suff w:val="nothing"/>
+      <w:lvlText w:val=""/>
+      <w:lvlJc w:val="left"/>
+      <w:pPr>
+        <w:ind w:left="0" w:firstLine="0"/>
+      </w:pPr>
+    </w:lvl>
+    <w:lvl w:ilvl="6">
+      <w:start w:val="1"/>
+      <w:numFmt w:val="none"/>
+      <w:suff w:val="nothing"/>
+      <w:lvlText w:val=""/>
+      <w:lvlJc w:val="left"/>
+      <w:pPr>
+        <w:ind w:left="0" w:firstLine="0"/>
+      </w:pPr>
+    </w:lvl>
+    <w:lvl w:ilvl="7">
+      <w:start w:val="1"/>
+      <w:numFmt w:val="none"/>
+      <w:suff w:val="nothing"/>
+      <w:lvlText w:val=""/>
+      <w:lvlJc w:val="left"/>
+      <w:pPr>
+        <w:ind w:left="0" w:firstLine="0"/>
+      </w:pPr>
+    </w:lvl>
+    <w:lvl w:ilvl="8">
+      <w:start w:val="1"/>
+      <w:numFmt w:val="none"/>
+      <w:suff w:val="nothing"/>
+      <w:lvlText w:val=""/>
+      <w:lvlJc w:val="left"/>
+      <w:pPr>
+        <w:ind w:left="0" w:firstLine="0"/>
+      </w:pPr>
+    </w:lvl>
+  </w:abstractNum>
+  <w:abstractNum w:abstractNumId="1" w15:restartNumberingAfterBreak="0">
+    <w:nsid w:val="2C5450D8"/>
+    <w:multiLevelType w:val="multilevel"/>
+    <w:tmpl w:val="55701212"/>
     <w:lvl w:ilvl="0">
       <w:start w:val="1"/>
       <w:numFmt w:val="decimal"/>
@@ -449,132 +459,38 @@
       </w:pPr>
     </w:lvl>
   </w:abstractNum>
-  <w:abstractNum w:abstractNumId="2">
-    <w:lvl w:ilvl="0">
-      <w:start w:val="1"/>
-      <w:numFmt w:val="none"/>
-      <w:suff w:val="nothing"/>
-      <w:lvlText w:val=""/>
-      <w:lvlJc w:val="left"/>
-      <w:pPr>
-        <w:ind w:left="0" w:hanging="0"/>
-      </w:pPr>
-    </w:lvl>
-    <w:lvl w:ilvl="1">
-      <w:start w:val="1"/>
-      <w:numFmt w:val="none"/>
-      <w:suff w:val="nothing"/>
-      <w:lvlText w:val=""/>
-      <w:lvlJc w:val="left"/>
-      <w:pPr>
-        <w:ind w:left="0" w:hanging="0"/>
-      </w:pPr>
-    </w:lvl>
-    <w:lvl w:ilvl="2">
-      <w:start w:val="1"/>
-      <w:numFmt w:val="none"/>
-      <w:suff w:val="nothing"/>
-      <w:lvlText w:val=""/>
-      <w:lvlJc w:val="left"/>
-      <w:pPr>
-        <w:ind w:left="0" w:hanging="0"/>
-      </w:pPr>
-    </w:lvl>
-    <w:lvl w:ilvl="3">
-      <w:start w:val="1"/>
-      <w:numFmt w:val="none"/>
-      <w:suff w:val="nothing"/>
-      <w:lvlText w:val=""/>
-      <w:lvlJc w:val="left"/>
-      <w:pPr>
-        <w:ind w:left="0" w:hanging="0"/>
-      </w:pPr>
-    </w:lvl>
-    <w:lvl w:ilvl="4">
-      <w:start w:val="1"/>
-      <w:numFmt w:val="none"/>
-      <w:suff w:val="nothing"/>
-      <w:lvlText w:val=""/>
-      <w:lvlJc w:val="left"/>
-      <w:pPr>
-        <w:ind w:left="0" w:hanging="0"/>
-      </w:pPr>
-    </w:lvl>
-    <w:lvl w:ilvl="5">
-      <w:start w:val="1"/>
-      <w:numFmt w:val="none"/>
-      <w:suff w:val="nothing"/>
-      <w:lvlText w:val=""/>
-      <w:lvlJc w:val="left"/>
-      <w:pPr>
-        <w:ind w:left="0" w:hanging="0"/>
-      </w:pPr>
-    </w:lvl>
-    <w:lvl w:ilvl="6">
-      <w:start w:val="1"/>
-      <w:numFmt w:val="none"/>
-      <w:suff w:val="nothing"/>
-      <w:lvlText w:val=""/>
-      <w:lvlJc w:val="left"/>
-      <w:pPr>
-        <w:ind w:left="0" w:hanging="0"/>
-      </w:pPr>
-    </w:lvl>
-    <w:lvl w:ilvl="7">
-      <w:start w:val="1"/>
-      <w:numFmt w:val="none"/>
-      <w:suff w:val="nothing"/>
-      <w:lvlText w:val=""/>
-      <w:lvlJc w:val="left"/>
-      <w:pPr>
-        <w:ind w:left="0" w:hanging="0"/>
-      </w:pPr>
-    </w:lvl>
-    <w:lvl w:ilvl="8">
-      <w:start w:val="1"/>
-      <w:numFmt w:val="none"/>
-      <w:suff w:val="nothing"/>
-      <w:lvlText w:val=""/>
-      <w:lvlJc w:val="left"/>
-      <w:pPr>
-        <w:ind w:left="0" w:hanging="0"/>
-      </w:pPr>
-    </w:lvl>
-  </w:abstractNum>
-  <w:num w:numId="1">
+  <w:num w:numId="1" w16cid:durableId="1950964738">
     <w:abstractNumId w:val="1"/>
   </w:num>
-  <w:num w:numId="2">
-    <w:abstractNumId w:val="2"/>
+  <w:num w:numId="2" w16cid:durableId="1271663546">
+    <w:abstractNumId w:val="0"/>
   </w:num>
 </w:numbering>
 </file>
 
 <file path=word/styles.xml><?xml version="1.0" encoding="utf-8"?>
-<w:styles xmlns:w="http://schemas.openxmlformats.org/wordprocessingml/2006/main" xmlns:w14="http://schemas.microsoft.com/office/word/2010/wordml" xmlns:mc="http://schemas.openxmlformats.org/markup-compatibility/2006" mc:Ignorable="w14">
+<w:styles xmlns:mc="http://schemas.openxmlformats.org/markup-compatibility/2006" xmlns:r="http://schemas.openxmlformats.org/officeDocument/2006/relationships" xmlns:w="http://schemas.openxmlformats.org/wordprocessingml/2006/main" xmlns:w14="http://schemas.microsoft.com/office/word/2010/wordml" xmlns:w15="http://schemas.microsoft.com/office/word/2012/wordml" xmlns:w16cex="http://schemas.microsoft.com/office/word/2018/wordml/cex" xmlns:w16cid="http://schemas.microsoft.com/office/word/2016/wordml/cid" xmlns:w16="http://schemas.microsoft.com/office/word/2018/wordml" xmlns:w16sdtdh="http://schemas.microsoft.com/office/word/2020/wordml/sdtdatahash" xmlns:w16se="http://schemas.microsoft.com/office/word/2015/wordml/symex" mc:Ignorable="w14 w15 w16se w16cid w16 w16cex w16sdtdh">
   <w:docDefaults>
     <w:rPrDefault>
       <w:rPr>
-        <w:rFonts w:ascii="Calibri" w:hAnsi="Calibri" w:eastAsia="Calibri" w:cs="" w:asciiTheme="minorHAnsi" w:cstheme="minorBidi" w:eastAsiaTheme="minorHAnsi" w:hAnsiTheme="minorHAnsi"/>
+        <w:rFonts w:asciiTheme="minorHAnsi" w:eastAsiaTheme="minorHAnsi" w:hAnsiTheme="minorHAnsi" w:cstheme="minorBidi"/>
         <w:szCs w:val="22"/>
         <w:lang w:val="en-US" w:eastAsia="en-US" w:bidi="ar-SA"/>
       </w:rPr>
     </w:rPrDefault>
-    <w:pPrDefault>
-      <w:pPr/>
-    </w:pPrDefault>
+    <w:pPrDefault/>
   </w:docDefaults>
   <w:latentStyles w:defLockedState="0" w:defUIPriority="99" w:defSemiHidden="0" w:defUnhideWhenUsed="0" w:defQFormat="0" w:count="376">
     <w:lsdException w:name="Normal" w:uiPriority="0" w:qFormat="1"/>
     <w:lsdException w:name="heading 1" w:uiPriority="9" w:qFormat="1"/>
-    <w:lsdException w:name="heading 2" w:uiPriority="9" w:semiHidden="1" w:unhideWhenUsed="1" w:qFormat="1"/>
-    <w:lsdException w:name="heading 3" w:uiPriority="9" w:semiHidden="1" w:unhideWhenUsed="1" w:qFormat="1"/>
-    <w:lsdException w:name="heading 4" w:uiPriority="9" w:semiHidden="1" w:unhideWhenUsed="1" w:qFormat="1"/>
-    <w:lsdException w:name="heading 5" w:uiPriority="9" w:semiHidden="1" w:unhideWhenUsed="1" w:qFormat="1"/>
-    <w:lsdException w:name="heading 6" w:uiPriority="9" w:semiHidden="1" w:unhideWhenUsed="1" w:qFormat="1"/>
-    <w:lsdException w:name="heading 7" w:uiPriority="9" w:semiHidden="1" w:unhideWhenUsed="1" w:qFormat="1"/>
-    <w:lsdException w:name="heading 8" w:uiPriority="9" w:semiHidden="1" w:unhideWhenUsed="1" w:qFormat="1"/>
-    <w:lsdException w:name="heading 9" w:uiPriority="9" w:semiHidden="1" w:unhideWhenUsed="1" w:qFormat="1"/>
+    <w:lsdException w:name="heading 2" w:semiHidden="1" w:uiPriority="9" w:unhideWhenUsed="1" w:qFormat="1"/>
+    <w:lsdException w:name="heading 3" w:semiHidden="1" w:uiPriority="9" w:unhideWhenUsed="1" w:qFormat="1"/>
+    <w:lsdException w:name="heading 4" w:semiHidden="1" w:uiPriority="9" w:unhideWhenUsed="1" w:qFormat="1"/>
+    <w:lsdException w:name="heading 5" w:semiHidden="1" w:uiPriority="9" w:unhideWhenUsed="1" w:qFormat="1"/>
+    <w:lsdException w:name="heading 6" w:semiHidden="1" w:uiPriority="9" w:unhideWhenUsed="1" w:qFormat="1"/>
+    <w:lsdException w:name="heading 7" w:semiHidden="1" w:uiPriority="9" w:unhideWhenUsed="1" w:qFormat="1"/>
+    <w:lsdException w:name="heading 8" w:semiHidden="1" w:uiPriority="9" w:unhideWhenUsed="1" w:qFormat="1"/>
+    <w:lsdException w:name="heading 9" w:semiHidden="1" w:uiPriority="9" w:unhideWhenUsed="1" w:qFormat="1"/>
     <w:lsdException w:name="index 1" w:semiHidden="1" w:unhideWhenUsed="1"/>
     <w:lsdException w:name="index 2" w:semiHidden="1" w:unhideWhenUsed="1"/>
     <w:lsdException w:name="index 3" w:semiHidden="1" w:unhideWhenUsed="1"/>
@@ -584,22 +500,22 @@
     <w:lsdException w:name="index 7" w:semiHidden="1" w:unhideWhenUsed="1"/>
     <w:lsdException w:name="index 8" w:semiHidden="1" w:unhideWhenUsed="1"/>
     <w:lsdException w:name="index 9" w:semiHidden="1" w:unhideWhenUsed="1"/>
-    <w:lsdException w:name="toc 1" w:uiPriority="39" w:semiHidden="1" w:unhideWhenUsed="1"/>
-    <w:lsdException w:name="toc 2" w:uiPriority="39" w:semiHidden="1" w:unhideWhenUsed="1"/>
-    <w:lsdException w:name="toc 3" w:uiPriority="39" w:semiHidden="1" w:unhideWhenUsed="1"/>
-    <w:lsdException w:name="toc 4" w:uiPriority="39" w:semiHidden="1" w:unhideWhenUsed="1"/>
-    <w:lsdException w:name="toc 5" w:uiPriority="39" w:semiHidden="1" w:unhideWhenUsed="1"/>
-    <w:lsdException w:name="toc 6" w:uiPriority="39" w:semiHidden="1" w:unhideWhenUsed="1"/>
-    <w:lsdException w:name="toc 7" w:uiPriority="39" w:semiHidden="1" w:unhideWhenUsed="1"/>
-    <w:lsdException w:name="toc 8" w:uiPriority="39" w:semiHidden="1" w:unhideWhenUsed="1"/>
-    <w:lsdException w:name="toc 9" w:uiPriority="39" w:semiHidden="1" w:unhideWhenUsed="1"/>
+    <w:lsdException w:name="toc 1" w:semiHidden="1" w:uiPriority="39" w:unhideWhenUsed="1"/>
+    <w:lsdException w:name="toc 2" w:semiHidden="1" w:uiPriority="39" w:unhideWhenUsed="1"/>
+    <w:lsdException w:name="toc 3" w:semiHidden="1" w:uiPriority="39" w:unhideWhenUsed="1"/>
+    <w:lsdException w:name="toc 4" w:semiHidden="1" w:uiPriority="39" w:unhideWhenUsed="1"/>
+    <w:lsdException w:name="toc 5" w:semiHidden="1" w:uiPriority="39" w:unhideWhenUsed="1"/>
+    <w:lsdException w:name="toc 6" w:semiHidden="1" w:uiPriority="39" w:unhideWhenUsed="1"/>
+    <w:lsdException w:name="toc 7" w:semiHidden="1" w:uiPriority="39" w:unhideWhenUsed="1"/>
+    <w:lsdException w:name="toc 8" w:semiHidden="1" w:uiPriority="39" w:unhideWhenUsed="1"/>
+    <w:lsdException w:name="toc 9" w:semiHidden="1" w:uiPriority="39" w:unhideWhenUsed="1"/>
     <w:lsdException w:name="Normal Indent" w:semiHidden="1" w:unhideWhenUsed="1"/>
     <w:lsdException w:name="footnote text" w:semiHidden="1" w:unhideWhenUsed="1"/>
     <w:lsdException w:name="annotation text" w:semiHidden="1" w:unhideWhenUsed="1"/>
     <w:lsdException w:name="header" w:semiHidden="1" w:unhideWhenUsed="1"/>
     <w:lsdException w:name="footer" w:semiHidden="1" w:unhideWhenUsed="1"/>
     <w:lsdException w:name="index heading" w:semiHidden="1" w:unhideWhenUsed="1"/>
-    <w:lsdException w:name="caption" w:uiPriority="35" w:semiHidden="1" w:unhideWhenUsed="1" w:qFormat="1"/>
+    <w:lsdException w:name="caption" w:semiHidden="1" w:uiPriority="35" w:unhideWhenUsed="1" w:qFormat="1"/>
     <w:lsdException w:name="table of figures" w:semiHidden="1" w:unhideWhenUsed="1"/>
     <w:lsdException w:name="envelope address" w:semiHidden="1" w:unhideWhenUsed="1"/>
     <w:lsdException w:name="envelope return" w:semiHidden="1" w:unhideWhenUsed="1"/>
@@ -630,7 +546,7 @@
     <w:lsdException w:name="Title" w:uiPriority="10" w:qFormat="1"/>
     <w:lsdException w:name="Closing" w:semiHidden="1" w:unhideWhenUsed="1"/>
     <w:lsdException w:name="Signature" w:semiHidden="1" w:unhideWhenUsed="1"/>
-    <w:lsdException w:name="Default Paragraph Font" w:uiPriority="1" w:semiHidden="1" w:unhideWhenUsed="1"/>
+    <w:lsdException w:name="Default Paragraph Font" w:semiHidden="1" w:uiPriority="1" w:unhideWhenUsed="1"/>
     <w:lsdException w:name="Body Text" w:semiHidden="1" w:unhideWhenUsed="1"/>
     <w:lsdException w:name="Body Text Indent" w:semiHidden="1" w:unhideWhenUsed="1"/>
     <w:lsdException w:name="List Continue" w:semiHidden="1" w:unhideWhenUsed="1"/>
@@ -830,8 +746,8 @@
     <w:lsdException w:name="Subtle Reference" w:uiPriority="31" w:qFormat="1"/>
     <w:lsdException w:name="Intense Reference" w:uiPriority="32" w:qFormat="1"/>
     <w:lsdException w:name="Book Title" w:uiPriority="33" w:qFormat="1"/>
-    <w:lsdException w:name="Bibliography" w:uiPriority="37" w:semiHidden="1" w:unhideWhenUsed="1"/>
-    <w:lsdException w:name="TOC Heading" w:uiPriority="39" w:semiHidden="1" w:unhideWhenUsed="1" w:qFormat="1"/>
+    <w:lsdException w:name="Bibliography" w:semiHidden="1" w:uiPriority="37" w:unhideWhenUsed="1"/>
+    <w:lsdException w:name="TOC Heading" w:semiHidden="1" w:uiPriority="39" w:unhideWhenUsed="1" w:qFormat="1"/>
     <w:lsdException w:name="Plain Table 1" w:uiPriority="41"/>
     <w:lsdException w:name="Plain Table 2" w:uiPriority="42"/>
     <w:lsdException w:name="Plain Table 3" w:uiPriority="43"/>
@@ -942,34 +858,43 @@
     <w:lsdException w:name="Unresolved Mention" w:semiHidden="1" w:unhideWhenUsed="1"/>
     <w:lsdException w:name="Smart Link" w:semiHidden="1" w:unhideWhenUsed="1"/>
   </w:latentStyles>
-  <w:style w:type="paragraph" w:styleId="Normal" w:default="1">
+  <w:style w:type="paragraph" w:default="1" w:styleId="Normal">
     <w:name w:val="Normal"/>
     <w:qFormat/>
-    <w:rsid w:val="00307aa6"/>
-    <w:pPr>
-      <w:widowControl/>
-      <w:bidi w:val="0"/>
-      <w:spacing w:lineRule="auto" w:line="240" w:before="0" w:after="0"/>
-      <w:jc w:val="left"/>
-    </w:pPr>
+    <w:rsid w:val="00307AA6"/>
     <w:rPr>
-      <w:rFonts w:ascii="Times New Roman" w:hAnsi="Times New Roman" w:eastAsia="Calibri" w:cs="" w:cstheme="minorBidi" w:eastAsiaTheme="minorHAnsi"/>
-      <w:color w:val="auto"/>
-      <w:kern w:val="0"/>
+      <w:rFonts w:ascii="Times New Roman" w:hAnsi="Times New Roman"/>
       <w:sz w:val="24"/>
-      <w:szCs w:val="22"/>
-      <w:lang w:val="en-US" w:eastAsia="en-US" w:bidi="ar-SA"/>
     </w:rPr>
   </w:style>
-  <w:style w:type="character" w:styleId="DefaultParagraphFont" w:default="1">
+  <w:style w:type="character" w:default="1" w:styleId="DefaultParagraphFont">
     <w:name w:val="Default Paragraph Font"/>
     <w:uiPriority w:val="1"/>
     <w:semiHidden/>
     <w:unhideWhenUsed/>
-    <w:qFormat/>
-    <w:rPr/>
   </w:style>
-  <w:style w:type="character" w:styleId="InternetLink">
+  <w:style w:type="table" w:default="1" w:styleId="TableNormal">
+    <w:name w:val="Normal Table"/>
+    <w:uiPriority w:val="99"/>
+    <w:semiHidden/>
+    <w:unhideWhenUsed/>
+    <w:tblPr>
+      <w:tblInd w:w="0" w:type="dxa"/>
+      <w:tblCellMar>
+        <w:top w:w="0" w:type="dxa"/>
+        <w:left w:w="108" w:type="dxa"/>
+        <w:bottom w:w="0" w:type="dxa"/>
+        <w:right w:w="108" w:type="dxa"/>
+      </w:tblCellMar>
+    </w:tblPr>
+  </w:style>
+  <w:style w:type="numbering" w:default="1" w:styleId="NoList">
+    <w:name w:val="No List"/>
+    <w:uiPriority w:val="99"/>
+    <w:semiHidden/>
+    <w:unhideWhenUsed/>
+  </w:style>
+  <w:style w:type="character" w:customStyle="1" w:styleId="InternetLink">
     <w:name w:val="Internet Link"/>
     <w:basedOn w:val="DefaultParagraphFont"/>
     <w:uiPriority w:val="99"/>
@@ -990,42 +915,40 @@
     <w:rsid w:val="00767619"/>
     <w:rPr>
       <w:color w:val="605E5C"/>
-      <w:shd w:fill="E1DFDD" w:val="clear"/>
+      <w:shd w:val="clear" w:color="auto" w:fill="E1DFDD"/>
     </w:rPr>
   </w:style>
-  <w:style w:type="paragraph" w:styleId="Heading">
+  <w:style w:type="paragraph" w:customStyle="1" w:styleId="Heading">
     <w:name w:val="Heading"/>
     <w:basedOn w:val="Normal"/>
-    <w:next w:val="TextBody"/>
+    <w:next w:val="BodyText"/>
     <w:qFormat/>
     <w:pPr>
-      <w:keepNext w:val="true"/>
+      <w:keepNext/>
       <w:spacing w:before="240" w:after="120"/>
     </w:pPr>
     <w:rPr>
-      <w:rFonts w:ascii="Arial" w:hAnsi="Arial" w:eastAsia="Microsoft YaHei" w:cs="Arial"/>
+      <w:rFonts w:ascii="Arial" w:eastAsia="Microsoft YaHei" w:hAnsi="Arial" w:cs="Arial"/>
       <w:sz w:val="28"/>
       <w:szCs w:val="28"/>
     </w:rPr>
   </w:style>
-  <w:style w:type="paragraph" w:styleId="TextBody">
+  <w:style w:type="paragraph" w:styleId="BodyText">
     <w:name w:val="Body Text"/>
     <w:basedOn w:val="Normal"/>
     <w:pPr>
-      <w:spacing w:lineRule="auto" w:line="276" w:before="0" w:after="140"/>
+      <w:spacing w:after="140" w:line="276" w:lineRule="auto"/>
     </w:pPr>
-    <w:rPr/>
   </w:style>
   <w:style w:type="paragraph" w:styleId="List">
     <w:name w:val="List"/>
-    <w:basedOn w:val="TextBody"/>
-    <w:pPr/>
+    <w:basedOn w:val="BodyText"/>
     <w:rPr>
       <w:rFonts w:cs="Arial"/>
     </w:rPr>
   </w:style>
   <w:style w:type="paragraph" w:styleId="Caption">
-    <w:name w:val="Caption"/>
+    <w:name w:val="caption"/>
     <w:basedOn w:val="Normal"/>
     <w:qFormat/>
     <w:pPr>
@@ -1036,11 +959,10 @@
       <w:rFonts w:cs="Arial"/>
       <w:i/>
       <w:iCs/>
-      <w:sz w:val="24"/>
       <w:szCs w:val="24"/>
     </w:rPr>
   </w:style>
-  <w:style w:type="paragraph" w:styleId="Index">
+  <w:style w:type="paragraph" w:customStyle="1" w:styleId="Index">
     <w:name w:val="Index"/>
     <w:basedOn w:val="Normal"/>
     <w:qFormat/>
@@ -1056,35 +978,11 @@
     <w:basedOn w:val="Normal"/>
     <w:uiPriority w:val="34"/>
     <w:qFormat/>
-    <w:rsid w:val="00307aa6"/>
+    <w:rsid w:val="00307AA6"/>
     <w:pPr>
-      <w:spacing w:before="0" w:after="0"/>
-      <w:ind w:left="720" w:hanging="0"/>
+      <w:ind w:left="720"/>
       <w:contextualSpacing/>
     </w:pPr>
-    <w:rPr/>
-  </w:style>
-  <w:style w:type="numbering" w:styleId="NoList" w:default="1">
-    <w:name w:val="No List"/>
-    <w:uiPriority w:val="99"/>
-    <w:semiHidden/>
-    <w:unhideWhenUsed/>
-    <w:qFormat/>
-  </w:style>
-  <w:style w:type="table" w:default="1" w:styleId="TableNormal">
-    <w:name w:val="Normal Table"/>
-    <w:uiPriority w:val="99"/>
-    <w:semiHidden/>
-    <w:unhideWhenUsed/>
-    <w:tblPr>
-      <w:tblInd w:w="0" w:type="dxa"/>
-      <w:tblCellMar>
-        <w:top w:w="0" w:type="dxa"/>
-        <w:left w:w="108" w:type="dxa"/>
-        <w:bottom w:w="0" w:type="dxa"/>
-        <w:right w:w="108" w:type="dxa"/>
-      </w:tblCellMar>
-    </w:tblPr>
   </w:style>
 </w:styles>
 </file>

</xml_diff>